<commit_message>
update revised version of ms
</commit_message>
<xml_diff>
--- a/submission/revision_1/submission_2/Response to Reviewer.docx
+++ b/submission/revision_1/submission_2/Response to Reviewer.docx
@@ -9,6 +9,7 @@
           <w:b/>
         </w:rPr>
       </w:pPr>
+      <w:bookmarkStart w:id="0" w:name="_GoBack"/>
       <w:r>
         <w:rPr>
           <w:b/>
@@ -61,23 +62,14 @@
     <w:p>
       <w:proofErr w:type="spellStart"/>
       <w:r>
-        <w:rPr>
-          <w:highlight w:val="red"/>
-        </w:rPr>
         <w:t>Reviewer</w:t>
       </w:r>
       <w:proofErr w:type="spellEnd"/>
       <w:r>
-        <w:rPr>
-          <w:highlight w:val="red"/>
-        </w:rPr>
-        <w:t xml:space="preserve"> </w:t>
-      </w:r>
-      <w:proofErr w:type="spellStart"/>
-      <w:r>
-        <w:rPr>
-          <w:highlight w:val="red"/>
-        </w:rPr>
+        <w:t xml:space="preserve"> </w:t>
+      </w:r>
+      <w:proofErr w:type="spellStart"/>
+      <w:r>
         <w:t>Comment</w:t>
       </w:r>
       <w:proofErr w:type="spellEnd"/>
@@ -88,162 +80,167 @@
     <w:p>
       <w:pPr>
         <w:rPr>
-          <w:highlight w:val="yellow"/>
-        </w:rPr>
-      </w:pPr>
-      <w:proofErr w:type="spellStart"/>
-      <w:r>
-        <w:rPr>
-          <w:highlight w:val="yellow"/>
+          <w:i/>
+        </w:rPr>
+      </w:pPr>
+      <w:proofErr w:type="spellStart"/>
+      <w:r>
+        <w:rPr>
+          <w:i/>
         </w:rPr>
         <w:t>Also</w:t>
       </w:r>
       <w:proofErr w:type="spellEnd"/>
       <w:r>
         <w:rPr>
-          <w:highlight w:val="yellow"/>
-        </w:rPr>
-        <w:t xml:space="preserve"> </w:t>
-      </w:r>
-      <w:proofErr w:type="spellStart"/>
-      <w:r>
-        <w:rPr>
-          <w:highlight w:val="yellow"/>
+          <w:i/>
+        </w:rPr>
+        <w:t xml:space="preserve"> </w:t>
+      </w:r>
+      <w:proofErr w:type="spellStart"/>
+      <w:r>
+        <w:rPr>
+          <w:i/>
         </w:rPr>
         <w:t>the</w:t>
       </w:r>
       <w:proofErr w:type="spellEnd"/>
       <w:r>
         <w:rPr>
-          <w:highlight w:val="yellow"/>
+          <w:i/>
         </w:rPr>
         <w:t xml:space="preserve"> DOI </w:t>
       </w:r>
       <w:proofErr w:type="spellStart"/>
       <w:r>
         <w:rPr>
-          <w:highlight w:val="yellow"/>
+          <w:i/>
         </w:rPr>
         <w:t>for</w:t>
       </w:r>
       <w:proofErr w:type="spellEnd"/>
       <w:r>
         <w:rPr>
-          <w:highlight w:val="yellow"/>
-        </w:rPr>
-        <w:t xml:space="preserve"> </w:t>
-      </w:r>
-      <w:proofErr w:type="spellStart"/>
-      <w:r>
-        <w:rPr>
-          <w:highlight w:val="yellow"/>
+          <w:i/>
+        </w:rPr>
+        <w:t xml:space="preserve"> </w:t>
+      </w:r>
+      <w:proofErr w:type="spellStart"/>
+      <w:r>
+        <w:rPr>
+          <w:i/>
         </w:rPr>
         <w:t>the</w:t>
       </w:r>
       <w:proofErr w:type="spellEnd"/>
       <w:r>
         <w:rPr>
-          <w:highlight w:val="yellow"/>
+          <w:i/>
         </w:rPr>
         <w:t xml:space="preserve"> IPT </w:t>
       </w:r>
       <w:proofErr w:type="spellStart"/>
       <w:r>
         <w:rPr>
-          <w:highlight w:val="yellow"/>
+          <w:i/>
         </w:rPr>
         <w:t>repositori</w:t>
       </w:r>
       <w:proofErr w:type="spellEnd"/>
       <w:r>
         <w:rPr>
-          <w:highlight w:val="yellow"/>
+          <w:i/>
         </w:rPr>
         <w:t> doi:10.15470/voef1n </w:t>
       </w:r>
       <w:proofErr w:type="spellStart"/>
       <w:r>
         <w:rPr>
-          <w:highlight w:val="yellow"/>
+          <w:i/>
         </w:rPr>
         <w:t>could</w:t>
       </w:r>
       <w:proofErr w:type="spellEnd"/>
       <w:r>
         <w:rPr>
-          <w:highlight w:val="yellow"/>
+          <w:i/>
         </w:rPr>
         <w:t xml:space="preserve"> be </w:t>
       </w:r>
       <w:proofErr w:type="spellStart"/>
       <w:r>
         <w:rPr>
-          <w:highlight w:val="yellow"/>
+          <w:i/>
         </w:rPr>
         <w:t>included</w:t>
       </w:r>
       <w:proofErr w:type="spellEnd"/>
       <w:r>
         <w:rPr>
-          <w:highlight w:val="yellow"/>
+          <w:i/>
         </w:rPr>
         <w:t xml:space="preserve"> in </w:t>
       </w:r>
     </w:p>
     <w:p>
-      <w:proofErr w:type="spellStart"/>
-      <w:r>
-        <w:rPr>
-          <w:highlight w:val="yellow"/>
+      <w:pPr>
+        <w:rPr>
+          <w:i/>
+        </w:rPr>
+      </w:pPr>
+      <w:proofErr w:type="spellStart"/>
+      <w:r>
+        <w:rPr>
+          <w:i/>
         </w:rPr>
         <w:t>the</w:t>
       </w:r>
       <w:proofErr w:type="spellEnd"/>
       <w:r>
         <w:rPr>
-          <w:highlight w:val="yellow"/>
+          <w:i/>
         </w:rPr>
         <w:t> </w:t>
       </w:r>
       <w:proofErr w:type="spellStart"/>
       <w:r>
         <w:rPr>
-          <w:highlight w:val="yellow"/>
+          <w:i/>
         </w:rPr>
         <w:t>Resource</w:t>
       </w:r>
       <w:proofErr w:type="spellEnd"/>
       <w:r>
         <w:rPr>
-          <w:highlight w:val="yellow"/>
-        </w:rPr>
-        <w:t xml:space="preserve"> </w:t>
-      </w:r>
-      <w:proofErr w:type="spellStart"/>
-      <w:r>
-        <w:rPr>
-          <w:highlight w:val="yellow"/>
+          <w:i/>
+        </w:rPr>
+        <w:t xml:space="preserve"> </w:t>
+      </w:r>
+      <w:proofErr w:type="spellStart"/>
+      <w:r>
+        <w:rPr>
+          <w:i/>
         </w:rPr>
         <w:t>citation</w:t>
       </w:r>
       <w:proofErr w:type="spellEnd"/>
       <w:r>
         <w:rPr>
-          <w:highlight w:val="yellow"/>
+          <w:i/>
         </w:rPr>
         <w:t> </w:t>
       </w:r>
       <w:proofErr w:type="spellStart"/>
       <w:r>
         <w:rPr>
-          <w:highlight w:val="yellow"/>
+          <w:i/>
         </w:rPr>
         <w:t>section</w:t>
       </w:r>
       <w:proofErr w:type="spellEnd"/>
       <w:r>
         <w:rPr>
-          <w:highlight w:val="yellow"/>
+          <w:i/>
         </w:rPr>
         <w:t>.</w:t>
       </w:r>
@@ -252,656 +249,743 @@
     <w:p>
       <w:proofErr w:type="spellStart"/>
       <w:r>
-        <w:t>Reviewer</w:t>
-      </w:r>
-      <w:proofErr w:type="spellEnd"/>
-      <w:r>
-        <w:t xml:space="preserve"> </w:t>
-      </w:r>
-      <w:proofErr w:type="spellStart"/>
-      <w:r>
-        <w:t>Comment</w:t>
-      </w:r>
-      <w:proofErr w:type="spellEnd"/>
-      <w:r>
-        <w:t xml:space="preserve"> </w:t>
-      </w:r>
-    </w:p>
-    <w:p>
-      <w:pPr>
-        <w:rPr>
-          <w:i/>
-        </w:rPr>
-      </w:pPr>
-      <w:r>
-        <w:rPr>
-          <w:i/>
-        </w:rPr>
-        <w:t xml:space="preserve">I miss a </w:t>
-      </w:r>
-      <w:proofErr w:type="spellStart"/>
-      <w:r>
-        <w:rPr>
-          <w:i/>
-        </w:rPr>
-        <w:t>reference</w:t>
-      </w:r>
-      <w:proofErr w:type="spellEnd"/>
-      <w:r>
-        <w:rPr>
-          <w:i/>
-        </w:rPr>
-        <w:t xml:space="preserve"> </w:t>
-      </w:r>
-      <w:proofErr w:type="spellStart"/>
-      <w:r>
-        <w:rPr>
-          <w:i/>
-        </w:rPr>
-        <w:t>or</w:t>
-      </w:r>
-      <w:proofErr w:type="spellEnd"/>
-      <w:r>
-        <w:rPr>
-          <w:i/>
-        </w:rPr>
-        <w:t xml:space="preserve"> URL </w:t>
-      </w:r>
-      <w:proofErr w:type="spellStart"/>
-      <w:r>
-        <w:rPr>
-          <w:i/>
-        </w:rPr>
+        <w:t>Thanks</w:t>
+      </w:r>
+      <w:proofErr w:type="spellEnd"/>
+      <w:r>
+        <w:t xml:space="preserve"> </w:t>
+      </w:r>
+      <w:proofErr w:type="spellStart"/>
+      <w:r>
         <w:t>for</w:t>
       </w:r>
       <w:proofErr w:type="spellEnd"/>
       <w:r>
-        <w:rPr>
-          <w:i/>
-        </w:rPr>
-        <w:t xml:space="preserve"> and </w:t>
-      </w:r>
-      <w:proofErr w:type="spellStart"/>
-      <w:r>
-        <w:rPr>
-          <w:i/>
-        </w:rPr>
-        <w:t>just</w:t>
-      </w:r>
-      <w:proofErr w:type="spellEnd"/>
-      <w:r>
-        <w:rPr>
-          <w:i/>
-        </w:rPr>
-        <w:t xml:space="preserve"> miss a </w:t>
-      </w:r>
-      <w:proofErr w:type="spellStart"/>
-      <w:r>
-        <w:rPr>
-          <w:i/>
-        </w:rPr>
+        <w:t xml:space="preserve"> </w:t>
+      </w:r>
+      <w:proofErr w:type="spellStart"/>
+      <w:r>
+        <w:t>the</w:t>
+      </w:r>
+      <w:proofErr w:type="spellEnd"/>
+      <w:r>
+        <w:t xml:space="preserve"> </w:t>
+      </w:r>
+      <w:proofErr w:type="spellStart"/>
+      <w:r>
+        <w:t>suggestion</w:t>
+      </w:r>
+      <w:proofErr w:type="spellEnd"/>
+      <w:r>
+        <w:t xml:space="preserve">. </w:t>
+      </w:r>
+      <w:proofErr w:type="spellStart"/>
+      <w:r>
+        <w:t>The</w:t>
+      </w:r>
+      <w:proofErr w:type="spellEnd"/>
+      <w:r>
+        <w:t xml:space="preserve"> GBIF </w:t>
+      </w:r>
+      <w:proofErr w:type="spellStart"/>
+      <w:r>
+        <w:t>doi</w:t>
+      </w:r>
+      <w:proofErr w:type="spellEnd"/>
+      <w:r>
+        <w:t xml:space="preserve"> </w:t>
+      </w:r>
+      <w:proofErr w:type="spellStart"/>
+      <w:r>
+        <w:t>was</w:t>
+      </w:r>
+      <w:proofErr w:type="spellEnd"/>
+      <w:r>
+        <w:t xml:space="preserve"> </w:t>
+      </w:r>
+      <w:proofErr w:type="spellStart"/>
+      <w:r>
+        <w:t>added</w:t>
+      </w:r>
+      <w:proofErr w:type="spellEnd"/>
+      <w:r>
+        <w:t xml:space="preserve"> in </w:t>
+      </w:r>
+      <w:proofErr w:type="spellStart"/>
+      <w:r>
+        <w:t>the</w:t>
+      </w:r>
+      <w:proofErr w:type="spellEnd"/>
+      <w:r>
+        <w:t xml:space="preserve"> </w:t>
+      </w:r>
+      <w:proofErr w:type="spellStart"/>
+      <w:r>
+        <w:t>Resource</w:t>
+      </w:r>
+      <w:proofErr w:type="spellEnd"/>
+      <w:r>
+        <w:t xml:space="preserve"> </w:t>
+      </w:r>
+      <w:proofErr w:type="spellStart"/>
+      <w:r>
         <w:t>citation</w:t>
       </w:r>
       <w:proofErr w:type="spellEnd"/>
       <w:r>
-        <w:rPr>
-          <w:i/>
-        </w:rPr>
-        <w:t xml:space="preserve"> </w:t>
-      </w:r>
-      <w:proofErr w:type="spellStart"/>
-      <w:r>
-        <w:rPr>
-          <w:i/>
-        </w:rPr>
-        <w:t>or</w:t>
-      </w:r>
-      <w:proofErr w:type="spellEnd"/>
-      <w:r>
-        <w:rPr>
-          <w:i/>
-        </w:rPr>
-        <w:t xml:space="preserve"> URL </w:t>
-      </w:r>
-      <w:proofErr w:type="spellStart"/>
-      <w:r>
-        <w:rPr>
-          <w:i/>
-        </w:rPr>
-        <w:t>for</w:t>
-      </w:r>
-      <w:proofErr w:type="spellEnd"/>
-      <w:r>
-        <w:rPr>
-          <w:i/>
-        </w:rPr>
-        <w:t xml:space="preserve"> </w:t>
-      </w:r>
-      <w:proofErr w:type="spellStart"/>
-      <w:r>
-        <w:rPr>
-          <w:i/>
-        </w:rPr>
-        <w:t>the</w:t>
-      </w:r>
-      <w:proofErr w:type="spellEnd"/>
-      <w:r>
-        <w:rPr>
-          <w:i/>
-        </w:rPr>
-        <w:t xml:space="preserve"> </w:t>
-      </w:r>
-      <w:proofErr w:type="spellStart"/>
-      <w:r>
-        <w:rPr>
-          <w:i/>
-        </w:rPr>
-        <w:t>European</w:t>
-      </w:r>
-      <w:proofErr w:type="spellEnd"/>
-      <w:r>
-        <w:rPr>
-          <w:i/>
-        </w:rPr>
-        <w:t xml:space="preserve"> Red </w:t>
-      </w:r>
-      <w:proofErr w:type="spellStart"/>
-      <w:r>
-        <w:rPr>
-          <w:i/>
-        </w:rPr>
-        <w:t>List</w:t>
-      </w:r>
-      <w:proofErr w:type="spellEnd"/>
-      <w:r>
-        <w:rPr>
-          <w:i/>
-        </w:rPr>
-        <w:t xml:space="preserve"> of </w:t>
-      </w:r>
-      <w:proofErr w:type="spellStart"/>
-      <w:r>
-        <w:rPr>
-          <w:i/>
-        </w:rPr>
-        <w:t>Birds</w:t>
-      </w:r>
-      <w:proofErr w:type="spellEnd"/>
-      <w:r>
-        <w:rPr>
-          <w:i/>
-        </w:rPr>
-        <w:t xml:space="preserve"> (</w:t>
-      </w:r>
-      <w:proofErr w:type="spellStart"/>
-      <w:r>
-        <w:rPr>
-          <w:i/>
-        </w:rPr>
-        <w:t>BirdLife</w:t>
-      </w:r>
-      <w:proofErr w:type="spellEnd"/>
-      <w:r>
-        <w:rPr>
-          <w:i/>
-        </w:rPr>
-        <w:t xml:space="preserve"> International 2015).</w:t>
+        <w:t xml:space="preserve">. </w:t>
+      </w:r>
+      <w:proofErr w:type="spellStart"/>
+      <w:r>
+        <w:t>See</w:t>
+      </w:r>
+      <w:proofErr w:type="spellEnd"/>
+      <w:r>
+        <w:t xml:space="preserve"> L30</w:t>
       </w:r>
     </w:p>
     <w:p/>
     <w:p>
-      <w:r>
-        <w:t>Response</w:t>
+      <w:proofErr w:type="spellStart"/>
+      <w:r>
+        <w:t>Reviewer</w:t>
+      </w:r>
+      <w:proofErr w:type="spellEnd"/>
+      <w:r>
+        <w:t xml:space="preserve"> </w:t>
+      </w:r>
+      <w:proofErr w:type="spellStart"/>
+      <w:r>
+        <w:t>Comment</w:t>
+      </w:r>
+      <w:proofErr w:type="spellEnd"/>
+      <w:r>
+        <w:t xml:space="preserve"> </w:t>
       </w:r>
     </w:p>
     <w:p>
-      <w:proofErr w:type="spellStart"/>
-      <w:r>
-        <w:t>We</w:t>
-      </w:r>
-      <w:proofErr w:type="spellEnd"/>
-      <w:r>
-        <w:t xml:space="preserve"> </w:t>
-      </w:r>
-      <w:proofErr w:type="spellStart"/>
-      <w:r>
-        <w:t>added</w:t>
-      </w:r>
-      <w:proofErr w:type="spellEnd"/>
-      <w:r>
-        <w:t xml:space="preserve"> </w:t>
-      </w:r>
-      <w:proofErr w:type="spellStart"/>
-      <w:r>
+      <w:pPr>
+        <w:rPr>
+          <w:i/>
+        </w:rPr>
+      </w:pPr>
+      <w:r>
+        <w:rPr>
+          <w:i/>
+        </w:rPr>
+        <w:t xml:space="preserve">I miss a </w:t>
+      </w:r>
+      <w:proofErr w:type="spellStart"/>
+      <w:r>
+        <w:rPr>
+          <w:i/>
+        </w:rPr>
+        <w:t>reference</w:t>
+      </w:r>
+      <w:proofErr w:type="spellEnd"/>
+      <w:r>
+        <w:rPr>
+          <w:i/>
+        </w:rPr>
+        <w:t xml:space="preserve"> </w:t>
+      </w:r>
+      <w:proofErr w:type="spellStart"/>
+      <w:r>
+        <w:rPr>
+          <w:i/>
+        </w:rPr>
+        <w:t>or</w:t>
+      </w:r>
+      <w:proofErr w:type="spellEnd"/>
+      <w:r>
+        <w:rPr>
+          <w:i/>
+        </w:rPr>
+        <w:t xml:space="preserve"> URL </w:t>
+      </w:r>
+      <w:proofErr w:type="spellStart"/>
+      <w:r>
+        <w:rPr>
+          <w:i/>
+        </w:rPr>
+        <w:t>for</w:t>
+      </w:r>
+      <w:proofErr w:type="spellEnd"/>
+      <w:r>
+        <w:rPr>
+          <w:i/>
+        </w:rPr>
+        <w:t xml:space="preserve"> and </w:t>
+      </w:r>
+      <w:proofErr w:type="spellStart"/>
+      <w:r>
+        <w:rPr>
+          <w:i/>
+        </w:rPr>
+        <w:t>just</w:t>
+      </w:r>
+      <w:proofErr w:type="spellEnd"/>
+      <w:r>
+        <w:rPr>
+          <w:i/>
+        </w:rPr>
+        <w:t xml:space="preserve"> miss a </w:t>
+      </w:r>
+      <w:proofErr w:type="spellStart"/>
+      <w:r>
+        <w:rPr>
+          <w:i/>
+        </w:rPr>
+        <w:t>citation</w:t>
+      </w:r>
+      <w:proofErr w:type="spellEnd"/>
+      <w:r>
+        <w:rPr>
+          <w:i/>
+        </w:rPr>
+        <w:t xml:space="preserve"> </w:t>
+      </w:r>
+      <w:proofErr w:type="spellStart"/>
+      <w:r>
+        <w:rPr>
+          <w:i/>
+        </w:rPr>
+        <w:t>or</w:t>
+      </w:r>
+      <w:proofErr w:type="spellEnd"/>
+      <w:r>
+        <w:rPr>
+          <w:i/>
+        </w:rPr>
+        <w:t xml:space="preserve"> URL </w:t>
+      </w:r>
+      <w:proofErr w:type="spellStart"/>
+      <w:r>
+        <w:rPr>
+          <w:i/>
+        </w:rPr>
+        <w:t>for</w:t>
+      </w:r>
+      <w:proofErr w:type="spellEnd"/>
+      <w:r>
+        <w:rPr>
+          <w:i/>
+        </w:rPr>
+        <w:t xml:space="preserve"> </w:t>
+      </w:r>
+      <w:proofErr w:type="spellStart"/>
+      <w:r>
+        <w:rPr>
+          <w:i/>
+        </w:rPr>
         <w:t>the</w:t>
       </w:r>
       <w:proofErr w:type="spellEnd"/>
       <w:r>
-        <w:t xml:space="preserve"> </w:t>
-      </w:r>
-      <w:proofErr w:type="spellStart"/>
-      <w:r>
-        <w:t>reference</w:t>
-      </w:r>
-      <w:proofErr w:type="spellEnd"/>
-      <w:r>
-        <w:t xml:space="preserve"> </w:t>
-      </w:r>
-      <w:proofErr w:type="spellStart"/>
-      <w:r>
-        <w:t>to</w:t>
-      </w:r>
-      <w:proofErr w:type="spellEnd"/>
-      <w:r>
-        <w:t xml:space="preserve"> </w:t>
-      </w:r>
-      <w:proofErr w:type="spellStart"/>
-      <w:r>
-        <w:t>the</w:t>
-      </w:r>
-      <w:proofErr w:type="spellEnd"/>
-      <w:r>
-        <w:t xml:space="preserve"> Reference </w:t>
-      </w:r>
-      <w:proofErr w:type="spellStart"/>
-      <w:r>
+        <w:rPr>
+          <w:i/>
+        </w:rPr>
+        <w:t xml:space="preserve"> </w:t>
+      </w:r>
+      <w:proofErr w:type="spellStart"/>
+      <w:r>
+        <w:rPr>
+          <w:i/>
+        </w:rPr>
+        <w:t>European</w:t>
+      </w:r>
+      <w:proofErr w:type="spellEnd"/>
+      <w:r>
+        <w:rPr>
+          <w:i/>
+        </w:rPr>
+        <w:t xml:space="preserve"> Red </w:t>
+      </w:r>
+      <w:proofErr w:type="spellStart"/>
+      <w:r>
+        <w:rPr>
+          <w:i/>
+        </w:rPr>
         <w:t>List</w:t>
       </w:r>
       <w:proofErr w:type="spellEnd"/>
       <w:r>
-        <w:t xml:space="preserve">. </w:t>
-      </w:r>
-      <w:proofErr w:type="spellStart"/>
-      <w:r>
-        <w:t>See</w:t>
-      </w:r>
-      <w:proofErr w:type="spellEnd"/>
-      <w:r>
-        <w:t xml:space="preserve"> L </w:t>
-      </w:r>
-      <w:r>
-        <w:rPr>
-          <w:highlight w:val="yellow"/>
-        </w:rPr>
-        <w:t>36XX</w:t>
-      </w:r>
-      <w:r>
-        <w:t xml:space="preserve"> </w:t>
+        <w:rPr>
+          <w:i/>
+        </w:rPr>
+        <w:t xml:space="preserve"> of </w:t>
+      </w:r>
+      <w:proofErr w:type="spellStart"/>
+      <w:r>
+        <w:rPr>
+          <w:i/>
+        </w:rPr>
+        <w:t>Birds</w:t>
+      </w:r>
+      <w:proofErr w:type="spellEnd"/>
+      <w:r>
+        <w:rPr>
+          <w:i/>
+        </w:rPr>
+        <w:t xml:space="preserve"> (</w:t>
+      </w:r>
+      <w:proofErr w:type="spellStart"/>
+      <w:r>
+        <w:rPr>
+          <w:i/>
+        </w:rPr>
+        <w:t>BirdLife</w:t>
+      </w:r>
+      <w:proofErr w:type="spellEnd"/>
+      <w:r>
+        <w:rPr>
+          <w:i/>
+        </w:rPr>
+        <w:t xml:space="preserve"> International 2015).</w:t>
       </w:r>
     </w:p>
     <w:p/>
     <w:p>
-      <w:proofErr w:type="spellStart"/>
-      <w:r>
-        <w:t>Reviewer</w:t>
-      </w:r>
-      <w:proofErr w:type="spellEnd"/>
-      <w:r>
-        <w:t xml:space="preserve"> </w:t>
-      </w:r>
-      <w:proofErr w:type="spellStart"/>
-      <w:r>
-        <w:t>Comment</w:t>
-      </w:r>
-      <w:proofErr w:type="spellEnd"/>
-      <w:r>
-        <w:t xml:space="preserve"> </w:t>
+      <w:r>
+        <w:t>Response</w:t>
       </w:r>
     </w:p>
     <w:p>
-      <w:pPr>
-        <w:rPr>
-          <w:i/>
-        </w:rPr>
-      </w:pPr>
-      <w:r>
-        <w:rPr>
-          <w:i/>
-        </w:rPr>
-        <w:t xml:space="preserve">I </w:t>
-      </w:r>
-      <w:proofErr w:type="spellStart"/>
-      <w:r>
-        <w:rPr>
-          <w:i/>
-        </w:rPr>
-        <w:t>recommend</w:t>
-      </w:r>
-      <w:proofErr w:type="spellEnd"/>
-      <w:r>
-        <w:rPr>
-          <w:i/>
-        </w:rPr>
-        <w:t xml:space="preserve"> </w:t>
-      </w:r>
-      <w:proofErr w:type="spellStart"/>
-      <w:r>
-        <w:rPr>
-          <w:i/>
-        </w:rPr>
+      <w:proofErr w:type="spellStart"/>
+      <w:r>
+        <w:t>We</w:t>
+      </w:r>
+      <w:proofErr w:type="spellEnd"/>
+      <w:r>
+        <w:t xml:space="preserve"> </w:t>
+      </w:r>
+      <w:proofErr w:type="spellStart"/>
+      <w:r>
+        <w:t>added</w:t>
+      </w:r>
+      <w:proofErr w:type="spellEnd"/>
+      <w:r>
+        <w:t xml:space="preserve"> </w:t>
+      </w:r>
+      <w:proofErr w:type="spellStart"/>
+      <w:r>
+        <w:t>the</w:t>
+      </w:r>
+      <w:proofErr w:type="spellEnd"/>
+      <w:r>
+        <w:t xml:space="preserve"> </w:t>
+      </w:r>
+      <w:proofErr w:type="spellStart"/>
+      <w:r>
+        <w:t>reference</w:t>
+      </w:r>
+      <w:proofErr w:type="spellEnd"/>
+      <w:r>
+        <w:t xml:space="preserve"> </w:t>
+      </w:r>
+      <w:proofErr w:type="spellStart"/>
+      <w:r>
         <w:t>to</w:t>
       </w:r>
       <w:proofErr w:type="spellEnd"/>
       <w:r>
-        <w:rPr>
-          <w:i/>
-        </w:rPr>
-        <w:t xml:space="preserve"> </w:t>
-      </w:r>
-      <w:proofErr w:type="spellStart"/>
-      <w:r>
-        <w:rPr>
-          <w:i/>
-        </w:rPr>
-        <w:t>put</w:t>
-      </w:r>
-      <w:proofErr w:type="spellEnd"/>
-      <w:r>
-        <w:rPr>
-          <w:i/>
-        </w:rPr>
-        <w:t> Animalia </w:t>
-      </w:r>
-      <w:proofErr w:type="spellStart"/>
-      <w:r>
-        <w:rPr>
-          <w:i/>
-        </w:rPr>
-        <w:t>instead</w:t>
-      </w:r>
-      <w:proofErr w:type="spellEnd"/>
-      <w:r>
-        <w:rPr>
-          <w:i/>
-        </w:rPr>
-        <w:t xml:space="preserve"> of </w:t>
-      </w:r>
-      <w:proofErr w:type="spellStart"/>
-      <w:r>
-        <w:rPr>
-          <w:i/>
-        </w:rPr>
-        <w:t>Metazoa</w:t>
-      </w:r>
-      <w:proofErr w:type="spellEnd"/>
-      <w:r>
-        <w:rPr>
-          <w:i/>
-        </w:rPr>
-        <w:t xml:space="preserve"> (line 179) in </w:t>
-      </w:r>
-      <w:proofErr w:type="spellStart"/>
-      <w:r>
-        <w:rPr>
-          <w:i/>
-        </w:rPr>
+        <w:t xml:space="preserve"> </w:t>
+      </w:r>
+      <w:proofErr w:type="spellStart"/>
+      <w:r>
         <w:t>the</w:t>
       </w:r>
       <w:proofErr w:type="spellEnd"/>
       <w:r>
-        <w:rPr>
-          <w:i/>
-        </w:rPr>
-        <w:t> </w:t>
-      </w:r>
-      <w:proofErr w:type="spellStart"/>
-      <w:r>
-        <w:rPr>
-          <w:i/>
-        </w:rPr>
-        <w:t>Taxonomic</w:t>
-      </w:r>
-      <w:proofErr w:type="spellEnd"/>
-      <w:r>
-        <w:rPr>
-          <w:i/>
-        </w:rPr>
-        <w:t xml:space="preserve"> Rank </w:t>
-      </w:r>
-      <w:proofErr w:type="spellStart"/>
-      <w:r>
-        <w:rPr>
-          <w:i/>
-        </w:rPr>
-        <w:t>section</w:t>
-      </w:r>
-      <w:proofErr w:type="spellEnd"/>
-      <w:r>
-        <w:rPr>
-          <w:i/>
-        </w:rPr>
-        <w:t xml:space="preserve">, </w:t>
-      </w:r>
-      <w:proofErr w:type="spellStart"/>
-      <w:r>
-        <w:rPr>
-          <w:i/>
-        </w:rPr>
-        <w:t>just</w:t>
-      </w:r>
-      <w:proofErr w:type="spellEnd"/>
-      <w:r>
-        <w:rPr>
-          <w:i/>
-        </w:rPr>
-        <w:t xml:space="preserve"> </w:t>
-      </w:r>
-      <w:proofErr w:type="spellStart"/>
-      <w:r>
-        <w:rPr>
-          <w:i/>
-        </w:rPr>
-        <w:t>to</w:t>
-      </w:r>
-      <w:proofErr w:type="spellEnd"/>
-      <w:r>
-        <w:rPr>
-          <w:i/>
-        </w:rPr>
-        <w:t xml:space="preserve"> be </w:t>
-      </w:r>
-      <w:proofErr w:type="spellStart"/>
-      <w:r>
-        <w:rPr>
-          <w:i/>
-        </w:rPr>
-        <w:t>coherent</w:t>
-      </w:r>
-      <w:proofErr w:type="spellEnd"/>
-      <w:r>
-        <w:rPr>
-          <w:i/>
-        </w:rPr>
-        <w:t xml:space="preserve"> </w:t>
-      </w:r>
-      <w:proofErr w:type="spellStart"/>
-      <w:r>
-        <w:rPr>
-          <w:i/>
-        </w:rPr>
-        <w:t>with</w:t>
-      </w:r>
-      <w:proofErr w:type="spellEnd"/>
-      <w:r>
-        <w:rPr>
-          <w:i/>
-        </w:rPr>
-        <w:t xml:space="preserve"> </w:t>
-      </w:r>
-      <w:proofErr w:type="spellStart"/>
-      <w:r>
-        <w:rPr>
-          <w:i/>
-        </w:rPr>
-        <w:t>the</w:t>
-      </w:r>
-      <w:proofErr w:type="spellEnd"/>
-      <w:r>
-        <w:rPr>
-          <w:i/>
-        </w:rPr>
-        <w:t xml:space="preserve"> </w:t>
-      </w:r>
-      <w:proofErr w:type="spellStart"/>
-      <w:r>
-        <w:rPr>
-          <w:i/>
-        </w:rPr>
-        <w:t>terminology</w:t>
-      </w:r>
-      <w:proofErr w:type="spellEnd"/>
-      <w:r>
-        <w:rPr>
-          <w:i/>
-        </w:rPr>
-        <w:t xml:space="preserve"> </w:t>
-      </w:r>
-      <w:proofErr w:type="spellStart"/>
-      <w:r>
-        <w:rPr>
-          <w:i/>
-        </w:rPr>
-        <w:t>used</w:t>
-      </w:r>
-      <w:proofErr w:type="spellEnd"/>
-      <w:r>
-        <w:rPr>
-          <w:i/>
-        </w:rPr>
-        <w:t xml:space="preserve"> in </w:t>
-      </w:r>
-      <w:proofErr w:type="spellStart"/>
-      <w:r>
-        <w:rPr>
-          <w:i/>
-        </w:rPr>
-        <w:t>the</w:t>
-      </w:r>
-      <w:proofErr w:type="spellEnd"/>
-      <w:r>
-        <w:rPr>
-          <w:i/>
-        </w:rPr>
-        <w:t xml:space="preserve"> </w:t>
-      </w:r>
-      <w:proofErr w:type="spellStart"/>
-      <w:r>
-        <w:rPr>
-          <w:i/>
-        </w:rPr>
-        <w:t>dataset</w:t>
-      </w:r>
-      <w:proofErr w:type="spellEnd"/>
-      <w:r>
-        <w:rPr>
-          <w:i/>
-        </w:rPr>
-        <w:t xml:space="preserve">, </w:t>
-      </w:r>
-      <w:proofErr w:type="spellStart"/>
-      <w:r>
-        <w:rPr>
-          <w:i/>
-        </w:rPr>
-        <w:t>recomeded</w:t>
-      </w:r>
-      <w:proofErr w:type="spellEnd"/>
-      <w:r>
-        <w:rPr>
-          <w:i/>
-        </w:rPr>
-        <w:t xml:space="preserve"> </w:t>
-      </w:r>
-      <w:proofErr w:type="spellStart"/>
-      <w:r>
-        <w:rPr>
-          <w:i/>
-        </w:rPr>
-        <w:t>by</w:t>
-      </w:r>
-      <w:proofErr w:type="spellEnd"/>
-      <w:r>
-        <w:rPr>
-          <w:i/>
-        </w:rPr>
-        <w:t xml:space="preserve"> </w:t>
-      </w:r>
-      <w:proofErr w:type="spellStart"/>
-      <w:r>
-        <w:rPr>
-          <w:i/>
-        </w:rPr>
-        <w:t>the</w:t>
-      </w:r>
-      <w:proofErr w:type="spellEnd"/>
-      <w:r>
-        <w:rPr>
-          <w:i/>
-        </w:rPr>
-        <w:t xml:space="preserve"> </w:t>
-      </w:r>
-      <w:proofErr w:type="spellStart"/>
-      <w:r>
-        <w:rPr>
-          <w:i/>
-        </w:rPr>
-        <w:t>standard</w:t>
-      </w:r>
-      <w:proofErr w:type="spellEnd"/>
-      <w:r>
-        <w:rPr>
-          <w:i/>
-        </w:rPr>
-        <w:t xml:space="preserve"> Darwin </w:t>
-      </w:r>
-      <w:proofErr w:type="spellStart"/>
-      <w:r>
-        <w:rPr>
-          <w:i/>
-        </w:rPr>
-        <w:t>Core</w:t>
-      </w:r>
-      <w:proofErr w:type="spellEnd"/>
-      <w:r>
-        <w:rPr>
-          <w:i/>
-        </w:rPr>
-        <w:t>.</w:t>
+        <w:t xml:space="preserve"> Reference </w:t>
+      </w:r>
+      <w:proofErr w:type="spellStart"/>
+      <w:r>
+        <w:t>List</w:t>
+      </w:r>
+      <w:proofErr w:type="spellEnd"/>
+      <w:r>
+        <w:t xml:space="preserve">. </w:t>
+      </w:r>
+      <w:proofErr w:type="spellStart"/>
+      <w:r>
+        <w:t>See</w:t>
+      </w:r>
+      <w:proofErr w:type="spellEnd"/>
+      <w:r>
+        <w:t xml:space="preserve"> L </w:t>
+      </w:r>
+      <w:r>
+        <w:t>365-66</w:t>
+      </w:r>
+      <w:r>
+        <w:t xml:space="preserve"> </w:t>
       </w:r>
     </w:p>
     <w:p/>
     <w:p>
-      <w:r>
-        <w:t>Response</w:t>
+      <w:proofErr w:type="spellStart"/>
+      <w:r>
+        <w:t>Reviewer</w:t>
+      </w:r>
+      <w:proofErr w:type="spellEnd"/>
+      <w:r>
+        <w:t xml:space="preserve"> </w:t>
+      </w:r>
+      <w:proofErr w:type="spellStart"/>
+      <w:r>
+        <w:t>Comment</w:t>
+      </w:r>
+      <w:proofErr w:type="spellEnd"/>
+      <w:r>
+        <w:t xml:space="preserve"> </w:t>
       </w:r>
     </w:p>
     <w:p>
-      <w:r>
-        <w:t xml:space="preserve">Done. </w:t>
-      </w:r>
-      <w:proofErr w:type="spellStart"/>
-      <w:r>
-        <w:t>See</w:t>
-      </w:r>
-      <w:proofErr w:type="spellEnd"/>
-      <w:r>
-        <w:t xml:space="preserve"> L </w:t>
-      </w:r>
-      <w:r>
-        <w:rPr>
-          <w:highlight w:val="yellow"/>
-        </w:rPr>
-        <w:t>17XX</w:t>
+      <w:pPr>
+        <w:rPr>
+          <w:i/>
+        </w:rPr>
+      </w:pPr>
+      <w:r>
+        <w:rPr>
+          <w:i/>
+        </w:rPr>
+        <w:t xml:space="preserve">I </w:t>
+      </w:r>
+      <w:proofErr w:type="spellStart"/>
+      <w:r>
+        <w:rPr>
+          <w:i/>
+        </w:rPr>
+        <w:t>recommend</w:t>
+      </w:r>
+      <w:proofErr w:type="spellEnd"/>
+      <w:r>
+        <w:rPr>
+          <w:i/>
+        </w:rPr>
+        <w:t xml:space="preserve"> </w:t>
+      </w:r>
+      <w:proofErr w:type="spellStart"/>
+      <w:r>
+        <w:rPr>
+          <w:i/>
+        </w:rPr>
+        <w:t>to</w:t>
+      </w:r>
+      <w:proofErr w:type="spellEnd"/>
+      <w:r>
+        <w:rPr>
+          <w:i/>
+        </w:rPr>
+        <w:t xml:space="preserve"> </w:t>
+      </w:r>
+      <w:proofErr w:type="spellStart"/>
+      <w:r>
+        <w:rPr>
+          <w:i/>
+        </w:rPr>
+        <w:t>put</w:t>
+      </w:r>
+      <w:proofErr w:type="spellEnd"/>
+      <w:r>
+        <w:rPr>
+          <w:i/>
+        </w:rPr>
+        <w:t> Animalia </w:t>
+      </w:r>
+      <w:proofErr w:type="spellStart"/>
+      <w:r>
+        <w:rPr>
+          <w:i/>
+        </w:rPr>
+        <w:t>instead</w:t>
+      </w:r>
+      <w:proofErr w:type="spellEnd"/>
+      <w:r>
+        <w:rPr>
+          <w:i/>
+        </w:rPr>
+        <w:t xml:space="preserve"> of </w:t>
+      </w:r>
+      <w:proofErr w:type="spellStart"/>
+      <w:r>
+        <w:rPr>
+          <w:i/>
+        </w:rPr>
+        <w:t>Metazoa</w:t>
+      </w:r>
+      <w:proofErr w:type="spellEnd"/>
+      <w:r>
+        <w:rPr>
+          <w:i/>
+        </w:rPr>
+        <w:t xml:space="preserve"> (line 179) in </w:t>
+      </w:r>
+      <w:proofErr w:type="spellStart"/>
+      <w:r>
+        <w:rPr>
+          <w:i/>
+        </w:rPr>
+        <w:t>the</w:t>
+      </w:r>
+      <w:proofErr w:type="spellEnd"/>
+      <w:r>
+        <w:rPr>
+          <w:i/>
+        </w:rPr>
+        <w:t> </w:t>
+      </w:r>
+      <w:proofErr w:type="spellStart"/>
+      <w:r>
+        <w:rPr>
+          <w:i/>
+        </w:rPr>
+        <w:t>Taxonomic</w:t>
+      </w:r>
+      <w:proofErr w:type="spellEnd"/>
+      <w:r>
+        <w:rPr>
+          <w:i/>
+        </w:rPr>
+        <w:t xml:space="preserve"> Rank </w:t>
+      </w:r>
+      <w:proofErr w:type="spellStart"/>
+      <w:r>
+        <w:rPr>
+          <w:i/>
+        </w:rPr>
+        <w:t>section</w:t>
+      </w:r>
+      <w:proofErr w:type="spellEnd"/>
+      <w:r>
+        <w:rPr>
+          <w:i/>
+        </w:rPr>
+        <w:t xml:space="preserve">, </w:t>
+      </w:r>
+      <w:proofErr w:type="spellStart"/>
+      <w:r>
+        <w:rPr>
+          <w:i/>
+        </w:rPr>
+        <w:t>just</w:t>
+      </w:r>
+      <w:proofErr w:type="spellEnd"/>
+      <w:r>
+        <w:rPr>
+          <w:i/>
+        </w:rPr>
+        <w:t xml:space="preserve"> </w:t>
+      </w:r>
+      <w:proofErr w:type="spellStart"/>
+      <w:r>
+        <w:rPr>
+          <w:i/>
+        </w:rPr>
+        <w:t>to</w:t>
+      </w:r>
+      <w:proofErr w:type="spellEnd"/>
+      <w:r>
+        <w:rPr>
+          <w:i/>
+        </w:rPr>
+        <w:t xml:space="preserve"> be </w:t>
+      </w:r>
+      <w:proofErr w:type="spellStart"/>
+      <w:r>
+        <w:rPr>
+          <w:i/>
+        </w:rPr>
+        <w:t>coherent</w:t>
+      </w:r>
+      <w:proofErr w:type="spellEnd"/>
+      <w:r>
+        <w:rPr>
+          <w:i/>
+        </w:rPr>
+        <w:t xml:space="preserve"> </w:t>
+      </w:r>
+      <w:proofErr w:type="spellStart"/>
+      <w:r>
+        <w:rPr>
+          <w:i/>
+        </w:rPr>
+        <w:t>with</w:t>
+      </w:r>
+      <w:proofErr w:type="spellEnd"/>
+      <w:r>
+        <w:rPr>
+          <w:i/>
+        </w:rPr>
+        <w:t xml:space="preserve"> </w:t>
+      </w:r>
+      <w:proofErr w:type="spellStart"/>
+      <w:r>
+        <w:rPr>
+          <w:i/>
+        </w:rPr>
+        <w:t>the</w:t>
+      </w:r>
+      <w:proofErr w:type="spellEnd"/>
+      <w:r>
+        <w:rPr>
+          <w:i/>
+        </w:rPr>
+        <w:t xml:space="preserve"> </w:t>
+      </w:r>
+      <w:proofErr w:type="spellStart"/>
+      <w:r>
+        <w:rPr>
+          <w:i/>
+        </w:rPr>
+        <w:t>terminology</w:t>
+      </w:r>
+      <w:proofErr w:type="spellEnd"/>
+      <w:r>
+        <w:rPr>
+          <w:i/>
+        </w:rPr>
+        <w:t xml:space="preserve"> </w:t>
+      </w:r>
+      <w:proofErr w:type="spellStart"/>
+      <w:r>
+        <w:rPr>
+          <w:i/>
+        </w:rPr>
+        <w:t>used</w:t>
+      </w:r>
+      <w:proofErr w:type="spellEnd"/>
+      <w:r>
+        <w:rPr>
+          <w:i/>
+        </w:rPr>
+        <w:t xml:space="preserve"> in </w:t>
+      </w:r>
+      <w:proofErr w:type="spellStart"/>
+      <w:r>
+        <w:rPr>
+          <w:i/>
+        </w:rPr>
+        <w:t>the</w:t>
+      </w:r>
+      <w:proofErr w:type="spellEnd"/>
+      <w:r>
+        <w:rPr>
+          <w:i/>
+        </w:rPr>
+        <w:t xml:space="preserve"> </w:t>
+      </w:r>
+      <w:proofErr w:type="spellStart"/>
+      <w:r>
+        <w:rPr>
+          <w:i/>
+        </w:rPr>
+        <w:t>dataset</w:t>
+      </w:r>
+      <w:proofErr w:type="spellEnd"/>
+      <w:r>
+        <w:rPr>
+          <w:i/>
+        </w:rPr>
+        <w:t xml:space="preserve">, </w:t>
+      </w:r>
+      <w:proofErr w:type="spellStart"/>
+      <w:r>
+        <w:rPr>
+          <w:i/>
+        </w:rPr>
+        <w:t>recomeded</w:t>
+      </w:r>
+      <w:proofErr w:type="spellEnd"/>
+      <w:r>
+        <w:rPr>
+          <w:i/>
+        </w:rPr>
+        <w:t xml:space="preserve"> </w:t>
+      </w:r>
+      <w:proofErr w:type="spellStart"/>
+      <w:r>
+        <w:rPr>
+          <w:i/>
+        </w:rPr>
+        <w:t>by</w:t>
+      </w:r>
+      <w:proofErr w:type="spellEnd"/>
+      <w:r>
+        <w:rPr>
+          <w:i/>
+        </w:rPr>
+        <w:t xml:space="preserve"> </w:t>
+      </w:r>
+      <w:proofErr w:type="spellStart"/>
+      <w:r>
+        <w:rPr>
+          <w:i/>
+        </w:rPr>
+        <w:t>the</w:t>
+      </w:r>
+      <w:proofErr w:type="spellEnd"/>
+      <w:r>
+        <w:rPr>
+          <w:i/>
+        </w:rPr>
+        <w:t xml:space="preserve"> </w:t>
+      </w:r>
+      <w:proofErr w:type="spellStart"/>
+      <w:r>
+        <w:rPr>
+          <w:i/>
+        </w:rPr>
+        <w:t>standard</w:t>
+      </w:r>
+      <w:proofErr w:type="spellEnd"/>
+      <w:r>
+        <w:rPr>
+          <w:i/>
+        </w:rPr>
+        <w:t xml:space="preserve"> Darwin </w:t>
+      </w:r>
+      <w:proofErr w:type="spellStart"/>
+      <w:r>
+        <w:rPr>
+          <w:i/>
+        </w:rPr>
+        <w:t>Core</w:t>
+      </w:r>
+      <w:proofErr w:type="spellEnd"/>
+      <w:r>
+        <w:rPr>
+          <w:i/>
+        </w:rPr>
+        <w:t>.</w:t>
       </w:r>
     </w:p>
     <w:p/>
     <w:p>
-      <w:pPr>
-        <w:rPr>
-          <w:b/>
-        </w:rPr>
-      </w:pPr>
+      <w:r>
+        <w:t>Response</w:t>
+      </w:r>
     </w:p>
+    <w:p>
+      <w:r>
+        <w:t xml:space="preserve">Done. </w:t>
+      </w:r>
+      <w:proofErr w:type="spellStart"/>
+      <w:r>
+        <w:t>See</w:t>
+      </w:r>
+      <w:proofErr w:type="spellEnd"/>
+      <w:r>
+        <w:t xml:space="preserve"> L </w:t>
+      </w:r>
+      <w:r>
+        <w:t>179</w:t>
+      </w:r>
+    </w:p>
+    <w:bookmarkEnd w:id="0"/>
+    <w:p/>
     <w:p>
       <w:pPr>
         <w:rPr>
@@ -1565,16 +1649,10 @@
       </w:r>
       <w:proofErr w:type="spellStart"/>
       <w:r>
-        <w:rPr>
-          <w:highlight w:val="yellow"/>
-        </w:rPr>
         <w:t>See</w:t>
       </w:r>
       <w:proofErr w:type="spellEnd"/>
       <w:r>
-        <w:rPr>
-          <w:highlight w:val="yellow"/>
-        </w:rPr>
         <w:t xml:space="preserve"> L 39-41</w:t>
       </w:r>
       <w:r>
@@ -1592,31 +1670,20 @@
     <w:p>
       <w:proofErr w:type="spellStart"/>
       <w:r>
-        <w:rPr>
-          <w:highlight w:val="red"/>
-        </w:rPr>
         <w:t>Reviewer</w:t>
       </w:r>
       <w:proofErr w:type="spellEnd"/>
       <w:r>
-        <w:rPr>
-          <w:highlight w:val="red"/>
-        </w:rPr>
-        <w:t xml:space="preserve"> </w:t>
-      </w:r>
-      <w:proofErr w:type="spellStart"/>
-      <w:r>
-        <w:rPr>
-          <w:highlight w:val="red"/>
-        </w:rPr>
+        <w:t xml:space="preserve"> </w:t>
+      </w:r>
+      <w:proofErr w:type="spellStart"/>
+      <w:r>
         <w:t>Comment</w:t>
       </w:r>
       <w:proofErr w:type="spellEnd"/>
       <w:r>
         <w:t xml:space="preserve"> </w:t>
       </w:r>
-      <w:bookmarkStart w:id="0" w:name="_GoBack"/>
-      <w:bookmarkEnd w:id="0"/>
     </w:p>
     <w:p>
       <w:pPr>
@@ -2690,6 +2757,492 @@
       </w:pPr>
     </w:p>
     <w:p>
+      <w:pPr>
+        <w:rPr>
+          <w:rFonts w:cs="Times New Roman"/>
+          <w:lang w:val="es-ES"/>
+        </w:rPr>
+      </w:pPr>
+    </w:p>
+    <w:p>
+      <w:pPr>
+        <w:rPr>
+          <w:rFonts w:cs="Times New Roman"/>
+          <w:lang w:val="es-ES"/>
+        </w:rPr>
+      </w:pPr>
+      <w:proofErr w:type="spellStart"/>
+      <w:r>
+        <w:rPr>
+          <w:rFonts w:cs="Times New Roman"/>
+          <w:lang w:val="es-ES"/>
+        </w:rPr>
+        <w:t>Thanks</w:t>
+      </w:r>
+      <w:proofErr w:type="spellEnd"/>
+      <w:r>
+        <w:rPr>
+          <w:rFonts w:cs="Times New Roman"/>
+          <w:lang w:val="es-ES"/>
+        </w:rPr>
+        <w:t xml:space="preserve"> </w:t>
+      </w:r>
+      <w:proofErr w:type="spellStart"/>
+      <w:r>
+        <w:rPr>
+          <w:rFonts w:cs="Times New Roman"/>
+          <w:lang w:val="es-ES"/>
+        </w:rPr>
+        <w:t>for</w:t>
+      </w:r>
+      <w:proofErr w:type="spellEnd"/>
+      <w:r>
+        <w:rPr>
+          <w:rFonts w:cs="Times New Roman"/>
+          <w:lang w:val="es-ES"/>
+        </w:rPr>
+        <w:t xml:space="preserve"> </w:t>
+      </w:r>
+      <w:proofErr w:type="spellStart"/>
+      <w:r>
+        <w:rPr>
+          <w:rFonts w:cs="Times New Roman"/>
+          <w:lang w:val="es-ES"/>
+        </w:rPr>
+        <w:t>the</w:t>
+      </w:r>
+      <w:proofErr w:type="spellEnd"/>
+      <w:r>
+        <w:rPr>
+          <w:rFonts w:cs="Times New Roman"/>
+          <w:lang w:val="es-ES"/>
+        </w:rPr>
+        <w:t xml:space="preserve"> </w:t>
+      </w:r>
+      <w:proofErr w:type="spellStart"/>
+      <w:r>
+        <w:rPr>
+          <w:rFonts w:cs="Times New Roman"/>
+          <w:lang w:val="es-ES"/>
+        </w:rPr>
+        <w:t>comment</w:t>
+      </w:r>
+      <w:proofErr w:type="spellEnd"/>
+      <w:r>
+        <w:rPr>
+          <w:rFonts w:cs="Times New Roman"/>
+          <w:lang w:val="es-ES"/>
+        </w:rPr>
+        <w:t xml:space="preserve">. </w:t>
+      </w:r>
+      <w:proofErr w:type="spellStart"/>
+      <w:r>
+        <w:rPr>
+          <w:rFonts w:cs="Times New Roman"/>
+          <w:lang w:val="es-ES"/>
+        </w:rPr>
+        <w:t>W</w:t>
+      </w:r>
+      <w:r>
+        <w:rPr>
+          <w:rFonts w:cs="Times New Roman"/>
+          <w:lang w:val="es-ES"/>
+        </w:rPr>
+        <w:t>e</w:t>
+      </w:r>
+      <w:proofErr w:type="spellEnd"/>
+      <w:r>
+        <w:rPr>
+          <w:rFonts w:cs="Times New Roman"/>
+          <w:lang w:val="es-ES"/>
+        </w:rPr>
+        <w:t xml:space="preserve"> </w:t>
+      </w:r>
+      <w:proofErr w:type="spellStart"/>
+      <w:r>
+        <w:rPr>
+          <w:rFonts w:cs="Times New Roman"/>
+          <w:lang w:val="es-ES"/>
+        </w:rPr>
+        <w:t>add</w:t>
+      </w:r>
+      <w:r>
+        <w:rPr>
+          <w:rFonts w:cs="Times New Roman"/>
+          <w:lang w:val="es-ES"/>
+        </w:rPr>
+        <w:t>ed</w:t>
+      </w:r>
+      <w:proofErr w:type="spellEnd"/>
+      <w:r>
+        <w:rPr>
+          <w:rFonts w:cs="Times New Roman"/>
+          <w:lang w:val="es-ES"/>
+        </w:rPr>
+        <w:t xml:space="preserve"> </w:t>
+      </w:r>
+      <w:proofErr w:type="spellStart"/>
+      <w:r>
+        <w:rPr>
+          <w:rFonts w:cs="Times New Roman"/>
+          <w:lang w:val="es-ES"/>
+        </w:rPr>
+        <w:t>two</w:t>
+      </w:r>
+      <w:proofErr w:type="spellEnd"/>
+      <w:r>
+        <w:rPr>
+          <w:rFonts w:cs="Times New Roman"/>
+          <w:lang w:val="es-ES"/>
+        </w:rPr>
+        <w:t xml:space="preserve"> </w:t>
+      </w:r>
+      <w:proofErr w:type="spellStart"/>
+      <w:r>
+        <w:rPr>
+          <w:rFonts w:cs="Times New Roman"/>
+          <w:lang w:val="es-ES"/>
+        </w:rPr>
+        <w:t>lines</w:t>
+      </w:r>
+      <w:proofErr w:type="spellEnd"/>
+      <w:r>
+        <w:rPr>
+          <w:rFonts w:cs="Times New Roman"/>
+          <w:lang w:val="es-ES"/>
+        </w:rPr>
+        <w:t xml:space="preserve"> in </w:t>
+      </w:r>
+      <w:proofErr w:type="spellStart"/>
+      <w:r>
+        <w:rPr>
+          <w:rFonts w:cs="Times New Roman"/>
+          <w:lang w:val="es-ES"/>
+        </w:rPr>
+        <w:t>the</w:t>
+      </w:r>
+      <w:proofErr w:type="spellEnd"/>
+      <w:r>
+        <w:rPr>
+          <w:rFonts w:cs="Times New Roman"/>
+          <w:lang w:val="es-ES"/>
+        </w:rPr>
+        <w:t xml:space="preserve"> </w:t>
+      </w:r>
+      <w:proofErr w:type="spellStart"/>
+      <w:r>
+        <w:rPr>
+          <w:rFonts w:cs="Times New Roman"/>
+          <w:lang w:val="es-ES"/>
+        </w:rPr>
+        <w:t>text</w:t>
+      </w:r>
+      <w:proofErr w:type="spellEnd"/>
+      <w:r>
+        <w:rPr>
+          <w:rFonts w:cs="Times New Roman"/>
+          <w:lang w:val="es-ES"/>
+        </w:rPr>
+        <w:t xml:space="preserve"> </w:t>
+      </w:r>
+      <w:proofErr w:type="spellStart"/>
+      <w:r>
+        <w:rPr>
+          <w:rFonts w:cs="Times New Roman"/>
+          <w:lang w:val="es-ES"/>
+        </w:rPr>
+        <w:t>to</w:t>
+      </w:r>
+      <w:proofErr w:type="spellEnd"/>
+      <w:r>
+        <w:rPr>
+          <w:rFonts w:cs="Times New Roman"/>
+          <w:lang w:val="es-ES"/>
+        </w:rPr>
+        <w:t xml:space="preserve"> </w:t>
+      </w:r>
+      <w:proofErr w:type="spellStart"/>
+      <w:r>
+        <w:rPr>
+          <w:rFonts w:cs="Times New Roman"/>
+          <w:lang w:val="es-ES"/>
+        </w:rPr>
+        <w:t>clarify</w:t>
+      </w:r>
+      <w:proofErr w:type="spellEnd"/>
+      <w:r>
+        <w:rPr>
+          <w:rFonts w:cs="Times New Roman"/>
+          <w:lang w:val="es-ES"/>
+        </w:rPr>
+        <w:t xml:space="preserve"> </w:t>
+      </w:r>
+      <w:proofErr w:type="spellStart"/>
+      <w:r>
+        <w:rPr>
+          <w:rFonts w:cs="Times New Roman"/>
+          <w:lang w:val="es-ES"/>
+        </w:rPr>
+        <w:t>this</w:t>
+      </w:r>
+      <w:proofErr w:type="spellEnd"/>
+      <w:r>
+        <w:rPr>
+          <w:rFonts w:cs="Times New Roman"/>
+          <w:lang w:val="es-ES"/>
+        </w:rPr>
+        <w:t xml:space="preserve"> </w:t>
+      </w:r>
+      <w:proofErr w:type="spellStart"/>
+      <w:r>
+        <w:rPr>
+          <w:rFonts w:cs="Times New Roman"/>
+          <w:lang w:val="es-ES"/>
+        </w:rPr>
+        <w:t>issue</w:t>
+      </w:r>
+      <w:proofErr w:type="spellEnd"/>
+      <w:r>
+        <w:rPr>
+          <w:rFonts w:cs="Times New Roman"/>
+          <w:lang w:val="es-ES"/>
+        </w:rPr>
+        <w:t xml:space="preserve"> (</w:t>
+      </w:r>
+      <w:proofErr w:type="spellStart"/>
+      <w:r>
+        <w:rPr>
+          <w:rFonts w:cs="Times New Roman"/>
+          <w:lang w:val="es-ES"/>
+        </w:rPr>
+        <w:t>see</w:t>
+      </w:r>
+      <w:proofErr w:type="spellEnd"/>
+      <w:r>
+        <w:rPr>
+          <w:rFonts w:cs="Times New Roman"/>
+          <w:lang w:val="es-ES"/>
+        </w:rPr>
+        <w:t xml:space="preserve"> L 250-251) and </w:t>
+      </w:r>
+      <w:proofErr w:type="spellStart"/>
+      <w:r>
+        <w:rPr>
+          <w:rFonts w:cs="Times New Roman"/>
+          <w:lang w:val="es-ES"/>
+        </w:rPr>
+        <w:t>we</w:t>
+      </w:r>
+      <w:proofErr w:type="spellEnd"/>
+      <w:r>
+        <w:rPr>
+          <w:rFonts w:cs="Times New Roman"/>
+          <w:lang w:val="es-ES"/>
+        </w:rPr>
+        <w:t xml:space="preserve"> </w:t>
+      </w:r>
+      <w:proofErr w:type="spellStart"/>
+      <w:r>
+        <w:rPr>
+          <w:rFonts w:cs="Times New Roman"/>
+          <w:lang w:val="es-ES"/>
+        </w:rPr>
+        <w:t>modified</w:t>
+      </w:r>
+      <w:proofErr w:type="spellEnd"/>
+      <w:r>
+        <w:rPr>
+          <w:rFonts w:cs="Times New Roman"/>
+          <w:lang w:val="es-ES"/>
+        </w:rPr>
+        <w:t xml:space="preserve"> </w:t>
+      </w:r>
+      <w:proofErr w:type="spellStart"/>
+      <w:r>
+        <w:rPr>
+          <w:rFonts w:cs="Times New Roman"/>
+          <w:lang w:val="es-ES"/>
+        </w:rPr>
+        <w:t>the</w:t>
+      </w:r>
+      <w:proofErr w:type="spellEnd"/>
+      <w:r>
+        <w:rPr>
+          <w:rFonts w:cs="Times New Roman"/>
+          <w:lang w:val="es-ES"/>
+        </w:rPr>
+        <w:t xml:space="preserve"> </w:t>
+      </w:r>
+      <w:proofErr w:type="spellStart"/>
+      <w:r>
+        <w:rPr>
+          <w:rFonts w:cs="Times New Roman"/>
+          <w:lang w:val="es-ES"/>
+        </w:rPr>
+        <w:t>measurementAccuracy</w:t>
+      </w:r>
+      <w:proofErr w:type="spellEnd"/>
+      <w:r>
+        <w:rPr>
+          <w:rFonts w:cs="Times New Roman"/>
+          <w:lang w:val="es-ES"/>
+        </w:rPr>
+        <w:t xml:space="preserve"> (set </w:t>
+      </w:r>
+      <w:proofErr w:type="spellStart"/>
+      <w:r>
+        <w:rPr>
+          <w:rFonts w:cs="Times New Roman"/>
+          <w:lang w:val="es-ES"/>
+        </w:rPr>
+        <w:t>to</w:t>
+      </w:r>
+      <w:proofErr w:type="spellEnd"/>
+      <w:r>
+        <w:rPr>
+          <w:rFonts w:cs="Times New Roman"/>
+          <w:lang w:val="es-ES"/>
+        </w:rPr>
+        <w:t xml:space="preserve"> 5 </w:t>
+      </w:r>
+      <w:proofErr w:type="spellStart"/>
+      <w:r>
+        <w:rPr>
+          <w:rFonts w:cs="Times New Roman"/>
+          <w:lang w:val="es-ES"/>
+        </w:rPr>
+        <w:t>meters</w:t>
+      </w:r>
+      <w:proofErr w:type="spellEnd"/>
+      <w:r>
+        <w:rPr>
+          <w:rFonts w:cs="Times New Roman"/>
+          <w:lang w:val="es-ES"/>
+        </w:rPr>
+        <w:t xml:space="preserve">) and </w:t>
+      </w:r>
+      <w:proofErr w:type="spellStart"/>
+      <w:r>
+        <w:rPr>
+          <w:rFonts w:cs="Times New Roman"/>
+          <w:lang w:val="es-ES"/>
+        </w:rPr>
+        <w:t>we</w:t>
+      </w:r>
+      <w:proofErr w:type="spellEnd"/>
+      <w:r>
+        <w:rPr>
+          <w:rFonts w:cs="Times New Roman"/>
+          <w:lang w:val="es-ES"/>
+        </w:rPr>
+        <w:t xml:space="preserve"> </w:t>
+      </w:r>
+      <w:proofErr w:type="spellStart"/>
+      <w:r>
+        <w:rPr>
+          <w:rFonts w:cs="Times New Roman"/>
+          <w:lang w:val="es-ES"/>
+        </w:rPr>
+        <w:t>updated</w:t>
+      </w:r>
+      <w:proofErr w:type="spellEnd"/>
+      <w:r>
+        <w:rPr>
+          <w:rFonts w:cs="Times New Roman"/>
+          <w:lang w:val="es-ES"/>
+        </w:rPr>
+        <w:t xml:space="preserve"> </w:t>
+      </w:r>
+      <w:proofErr w:type="spellStart"/>
+      <w:r>
+        <w:rPr>
+          <w:rFonts w:cs="Times New Roman"/>
+          <w:lang w:val="es-ES"/>
+        </w:rPr>
+        <w:t>the</w:t>
+      </w:r>
+      <w:proofErr w:type="spellEnd"/>
+      <w:r>
+        <w:rPr>
+          <w:rFonts w:cs="Times New Roman"/>
+          <w:lang w:val="es-ES"/>
+        </w:rPr>
+        <w:t xml:space="preserve"> </w:t>
+      </w:r>
+      <w:proofErr w:type="spellStart"/>
+      <w:r>
+        <w:rPr>
+          <w:rFonts w:cs="Times New Roman"/>
+          <w:lang w:val="es-ES"/>
+        </w:rPr>
+        <w:t>darwinCore</w:t>
+      </w:r>
+      <w:proofErr w:type="spellEnd"/>
+      <w:r>
+        <w:rPr>
+          <w:rFonts w:cs="Times New Roman"/>
+          <w:lang w:val="es-ES"/>
+        </w:rPr>
+        <w:t xml:space="preserve"> archive (</w:t>
+      </w:r>
+      <w:proofErr w:type="spellStart"/>
+      <w:r>
+        <w:rPr>
+          <w:rFonts w:cs="Times New Roman"/>
+          <w:lang w:val="es-ES"/>
+        </w:rPr>
+        <w:t>See</w:t>
+      </w:r>
+      <w:proofErr w:type="spellEnd"/>
+      <w:r>
+        <w:rPr>
+          <w:rFonts w:cs="Times New Roman"/>
+          <w:lang w:val="es-ES"/>
+        </w:rPr>
+        <w:t xml:space="preserve"> GBIF page of </w:t>
+      </w:r>
+      <w:proofErr w:type="spellStart"/>
+      <w:r>
+        <w:rPr>
+          <w:rFonts w:cs="Times New Roman"/>
+          <w:lang w:val="es-ES"/>
+        </w:rPr>
+        <w:t>the</w:t>
+      </w:r>
+      <w:proofErr w:type="spellEnd"/>
+      <w:r>
+        <w:rPr>
+          <w:rFonts w:cs="Times New Roman"/>
+          <w:lang w:val="es-ES"/>
+        </w:rPr>
+        <w:t xml:space="preserve"> </w:t>
+      </w:r>
+      <w:proofErr w:type="spellStart"/>
+      <w:r>
+        <w:rPr>
+          <w:rFonts w:cs="Times New Roman"/>
+          <w:lang w:val="es-ES"/>
+        </w:rPr>
+        <w:t>dataset</w:t>
+      </w:r>
+      <w:proofErr w:type="spellEnd"/>
+      <w:r>
+        <w:rPr>
+          <w:rFonts w:cs="Times New Roman"/>
+          <w:lang w:val="es-ES"/>
+        </w:rPr>
+        <w:t xml:space="preserve">). </w:t>
+      </w:r>
+    </w:p>
+    <w:p>
+      <w:pPr>
+        <w:rPr>
+          <w:rFonts w:cs="Times New Roman"/>
+          <w:lang w:val="es-ES"/>
+        </w:rPr>
+      </w:pPr>
+    </w:p>
+    <w:p>
       <w:proofErr w:type="spellStart"/>
       <w:r>
         <w:t>Reviewer</w:t>
@@ -3522,7 +4075,6 @@
           <w:rFonts w:cs="Times New Roman"/>
           <w:lang w:val="es-ES"/>
         </w:rPr>
-        <w:lastRenderedPageBreak/>
         <w:t>change</w:t>
       </w:r>
       <w:proofErr w:type="spellEnd"/>

</xml_diff>